<commit_message>
Ajout du PDF décrivant le bonus + avancement sur le PP et le PDF MVC.
</commit_message>
<xml_diff>
--- a/Horn_Mickael_2_MVC_102022.docx
+++ b/Horn_Mickael_2_MVC_102022.docx
@@ -4,6 +4,12 @@
   <w:body>
     <w:sdt>
       <w:sdtPr>
+        <w:rPr>
+          <w:rFonts w:asciiTheme="majorHAnsi" w:eastAsiaTheme="majorEastAsia" w:hAnsiTheme="majorHAnsi" w:cstheme="majorBidi"/>
+          <w:color w:val="2F5496" w:themeColor="accent1" w:themeShade="BF"/>
+          <w:sz w:val="32"/>
+          <w:szCs w:val="32"/>
+        </w:rPr>
         <w:id w:val="-1352182450"/>
         <w:docPartObj>
           <w:docPartGallery w:val="Cover Pages"/>
@@ -12,10 +18,10 @@
       </w:sdtPr>
       <w:sdtEndPr>
         <w:rPr>
-          <w:rFonts w:asciiTheme="majorHAnsi" w:eastAsiaTheme="majorEastAsia" w:hAnsiTheme="majorHAnsi" w:cstheme="majorBidi"/>
-          <w:color w:val="2F5496" w:themeColor="accent1" w:themeShade="BF"/>
-          <w:sz w:val="32"/>
-          <w:szCs w:val="32"/>
+          <w:rFonts w:asciiTheme="minorHAnsi" w:eastAsiaTheme="minorHAnsi" w:hAnsiTheme="minorHAnsi" w:cstheme="minorBidi"/>
+          <w:color w:val="auto"/>
+          <w:sz w:val="24"/>
+          <w:szCs w:val="24"/>
         </w:rPr>
       </w:sdtEndPr>
       <w:sdtContent>
@@ -344,31 +350,62 @@
                                           <w:text/>
                                         </w:sdtPr>
                                         <w:sdtContent>
-                                          <w:proofErr w:type="spellStart"/>
                                           <w:r>
                                             <w:rPr>
                                               <w:color w:val="44546A" w:themeColor="text2"/>
                                               <w:lang w:val="fr-FR"/>
                                             </w:rPr>
-                                            <w:t>Etudiant</w:t>
+                                            <w:t>Étudiant</w:t>
                                           </w:r>
-                                          <w:proofErr w:type="spellEnd"/>
                                           <w:r>
                                             <w:rPr>
                                               <w:color w:val="44546A" w:themeColor="text2"/>
                                               <w:lang w:val="fr-FR"/>
                                             </w:rPr>
-                                            <w:t xml:space="preserve"> sur le parcours “Développeur d’applications iOS” - </w:t>
+                                            <w:t xml:space="preserve"> sur le parcours </w:t>
                                           </w:r>
-                                          <w:proofErr w:type="spellStart"/>
                                           <w:r>
                                             <w:rPr>
                                               <w:color w:val="44546A" w:themeColor="text2"/>
                                               <w:lang w:val="fr-FR"/>
                                             </w:rPr>
-                                            <w:t>OpenClassrooms</w:t>
+                                            <w:t>« </w:t>
                                           </w:r>
-                                          <w:proofErr w:type="spellEnd"/>
+                                          <w:r>
+                                            <w:rPr>
+                                              <w:color w:val="44546A" w:themeColor="text2"/>
+                                              <w:lang w:val="fr-FR"/>
+                                            </w:rPr>
+                                            <w:t>Développeur d’</w:t>
+                                          </w:r>
+                                          <w:r>
+                                            <w:rPr>
+                                              <w:color w:val="44546A" w:themeColor="text2"/>
+                                              <w:lang w:val="fr-FR"/>
+                                            </w:rPr>
+                                            <w:t>A</w:t>
+                                          </w:r>
+                                          <w:r>
+                                            <w:rPr>
+                                              <w:color w:val="44546A" w:themeColor="text2"/>
+                                              <w:lang w:val="fr-FR"/>
+                                            </w:rPr>
+                                            <w:t>pplications iOS</w:t>
+                                          </w:r>
+                                          <w:r>
+                                            <w:rPr>
+                                              <w:color w:val="44546A" w:themeColor="text2"/>
+                                              <w:lang w:val="fr-FR"/>
+                                            </w:rPr>
+                                            <w:t> »</w:t>
+                                          </w:r>
+                                          <w:r>
+                                            <w:rPr>
+                                              <w:color w:val="44546A" w:themeColor="text2"/>
+                                              <w:lang w:val="fr-FR"/>
+                                            </w:rPr>
+                                            <w:t xml:space="preserve"> - OpenClassrooms</w:t>
+                                          </w:r>
                                         </w:sdtContent>
                                       </w:sdt>
                                     </w:p>
@@ -663,31 +700,62 @@
                                     <w:text/>
                                   </w:sdtPr>
                                   <w:sdtContent>
-                                    <w:proofErr w:type="spellStart"/>
                                     <w:r>
                                       <w:rPr>
                                         <w:color w:val="44546A" w:themeColor="text2"/>
                                         <w:lang w:val="fr-FR"/>
                                       </w:rPr>
-                                      <w:t>Etudiant</w:t>
+                                      <w:t>Étudiant</w:t>
                                     </w:r>
-                                    <w:proofErr w:type="spellEnd"/>
                                     <w:r>
                                       <w:rPr>
                                         <w:color w:val="44546A" w:themeColor="text2"/>
                                         <w:lang w:val="fr-FR"/>
                                       </w:rPr>
-                                      <w:t xml:space="preserve"> sur le parcours “Développeur d’applications iOS” - </w:t>
+                                      <w:t xml:space="preserve"> sur le parcours </w:t>
                                     </w:r>
-                                    <w:proofErr w:type="spellStart"/>
                                     <w:r>
                                       <w:rPr>
                                         <w:color w:val="44546A" w:themeColor="text2"/>
                                         <w:lang w:val="fr-FR"/>
                                       </w:rPr>
-                                      <w:t>OpenClassrooms</w:t>
+                                      <w:t>« </w:t>
                                     </w:r>
-                                    <w:proofErr w:type="spellEnd"/>
+                                    <w:r>
+                                      <w:rPr>
+                                        <w:color w:val="44546A" w:themeColor="text2"/>
+                                        <w:lang w:val="fr-FR"/>
+                                      </w:rPr>
+                                      <w:t>Développeur d’</w:t>
+                                    </w:r>
+                                    <w:r>
+                                      <w:rPr>
+                                        <w:color w:val="44546A" w:themeColor="text2"/>
+                                        <w:lang w:val="fr-FR"/>
+                                      </w:rPr>
+                                      <w:t>A</w:t>
+                                    </w:r>
+                                    <w:r>
+                                      <w:rPr>
+                                        <w:color w:val="44546A" w:themeColor="text2"/>
+                                        <w:lang w:val="fr-FR"/>
+                                      </w:rPr>
+                                      <w:t>pplications iOS</w:t>
+                                    </w:r>
+                                    <w:r>
+                                      <w:rPr>
+                                        <w:color w:val="44546A" w:themeColor="text2"/>
+                                        <w:lang w:val="fr-FR"/>
+                                      </w:rPr>
+                                      <w:t> »</w:t>
+                                    </w:r>
+                                    <w:r>
+                                      <w:rPr>
+                                        <w:color w:val="44546A" w:themeColor="text2"/>
+                                        <w:lang w:val="fr-FR"/>
+                                      </w:rPr>
+                                      <w:t xml:space="preserve"> - OpenClassrooms</w:t>
+                                    </w:r>
                                   </w:sdtContent>
                                 </w:sdt>
                               </w:p>
@@ -714,18 +782,18 @@
             </w:rPr>
             <w:lastRenderedPageBreak/>
             <w:drawing>
-              <wp:anchor distT="0" distB="0" distL="114300" distR="114300" simplePos="0" relativeHeight="251660288" behindDoc="0" locked="0" layoutInCell="1" allowOverlap="1" wp14:anchorId="35A892C7" wp14:editId="1E1D8287">
+              <wp:anchor distT="0" distB="0" distL="114300" distR="114300" simplePos="0" relativeHeight="251665408" behindDoc="0" locked="0" layoutInCell="1" allowOverlap="1" wp14:anchorId="1183498E" wp14:editId="080D4130">
                 <wp:simplePos x="0" y="0"/>
                 <wp:positionH relativeFrom="column">
-                  <wp:posOffset>758420</wp:posOffset>
+                  <wp:posOffset>10259941</wp:posOffset>
                 </wp:positionH>
                 <wp:positionV relativeFrom="paragraph">
-                  <wp:posOffset>381691</wp:posOffset>
+                  <wp:posOffset>2697929</wp:posOffset>
                 </wp:positionV>
-                <wp:extent cx="7629958" cy="6217003"/>
-                <wp:effectExtent l="0" t="0" r="5715" b="1905"/>
+                <wp:extent cx="3276000" cy="6174000"/>
+                <wp:effectExtent l="0" t="0" r="635" b="0"/>
                 <wp:wrapNone/>
-                <wp:docPr id="3" name="Image 3"/>
+                <wp:docPr id="6" name="Image 6"/>
                 <wp:cNvGraphicFramePr>
                   <a:graphicFrameLocks xmlns:a="http://schemas.openxmlformats.org/drawingml/2006/main" noChangeAspect="1"/>
                 </wp:cNvGraphicFramePr>
@@ -733,7 +801,7 @@
                   <a:graphicData uri="http://schemas.openxmlformats.org/drawingml/2006/picture">
                     <pic:pic xmlns:pic="http://schemas.openxmlformats.org/drawingml/2006/picture">
                       <pic:nvPicPr>
-                        <pic:cNvPr id="3" name="Image 3"/>
+                        <pic:cNvPr id="2" name="Image 2"/>
                         <pic:cNvPicPr/>
                       </pic:nvPicPr>
                       <pic:blipFill>
@@ -751,7 +819,7 @@
                       <pic:spPr>
                         <a:xfrm>
                           <a:off x="0" y="0"/>
-                          <a:ext cx="7629958" cy="6217003"/>
+                          <a:ext cx="3276000" cy="6174000"/>
                         </a:xfrm>
                         <a:prstGeom prst="rect">
                           <a:avLst/>
@@ -770,16 +838,99 @@
             </w:drawing>
           </w:r>
           <w:r>
-            <w:t>Schéma</w:t>
+            <w:rPr>
+              <w:noProof/>
+            </w:rPr>
+            <w:drawing>
+              <wp:anchor distT="0" distB="0" distL="114300" distR="114300" simplePos="0" relativeHeight="251660288" behindDoc="0" locked="0" layoutInCell="1" allowOverlap="1" wp14:anchorId="35A892C7" wp14:editId="5813A417">
+                <wp:simplePos x="0" y="0"/>
+                <wp:positionH relativeFrom="column">
+                  <wp:posOffset>-161608</wp:posOffset>
+                </wp:positionH>
+                <wp:positionV relativeFrom="paragraph">
+                  <wp:posOffset>1794392</wp:posOffset>
+                </wp:positionV>
+                <wp:extent cx="9404784" cy="7663157"/>
+                <wp:effectExtent l="0" t="0" r="0" b="0"/>
+                <wp:wrapNone/>
+                <wp:docPr id="3" name="Image 3"/>
+                <wp:cNvGraphicFramePr>
+                  <a:graphicFrameLocks xmlns:a="http://schemas.openxmlformats.org/drawingml/2006/main" noChangeAspect="1"/>
+                </wp:cNvGraphicFramePr>
+                <a:graphic xmlns:a="http://schemas.openxmlformats.org/drawingml/2006/main">
+                  <a:graphicData uri="http://schemas.openxmlformats.org/drawingml/2006/picture">
+                    <pic:pic xmlns:pic="http://schemas.openxmlformats.org/drawingml/2006/picture">
+                      <pic:nvPicPr>
+                        <pic:cNvPr id="3" name="Image 3"/>
+                        <pic:cNvPicPr/>
+                      </pic:nvPicPr>
+                      <pic:blipFill>
+                        <a:blip r:embed="rId9">
+                          <a:extLst>
+                            <a:ext uri="{28A0092B-C50C-407E-A947-70E740481C1C}">
+                              <a14:useLocalDpi xmlns:a14="http://schemas.microsoft.com/office/drawing/2010/main" val="0"/>
+                            </a:ext>
+                          </a:extLst>
+                        </a:blip>
+                        <a:stretch>
+                          <a:fillRect/>
+                        </a:stretch>
+                      </pic:blipFill>
+                      <pic:spPr>
+                        <a:xfrm>
+                          <a:off x="0" y="0"/>
+                          <a:ext cx="9404784" cy="7663157"/>
+                        </a:xfrm>
+                        <a:prstGeom prst="rect">
+                          <a:avLst/>
+                        </a:prstGeom>
+                      </pic:spPr>
+                    </pic:pic>
+                  </a:graphicData>
+                </a:graphic>
+                <wp14:sizeRelH relativeFrom="margin">
+                  <wp14:pctWidth>0</wp14:pctWidth>
+                </wp14:sizeRelH>
+                <wp14:sizeRelV relativeFrom="margin">
+                  <wp14:pctHeight>0</wp14:pctHeight>
+                </wp14:sizeRelV>
+              </wp:anchor>
+            </w:drawing>
+          </w:r>
+          <w:r>
+            <w:t>S</w:t>
+          </w:r>
+          <w:r>
+            <w:t>tructure MVC</w:t>
           </w:r>
         </w:p>
+        <w:p/>
       </w:sdtContent>
     </w:sdt>
+    <w:p>
+      <w:r>
+        <w:t>Comme nous pouvons le constater, il existe trois principaux MVC dans l’application LeBaluchon.</w:t>
+      </w:r>
+    </w:p>
+    <w:p>
+      <w:r>
+        <w:t>Nous allons regarder en détail chacun d’entre eux.</w:t>
+      </w:r>
+    </w:p>
+    <w:p/>
+    <w:p>
+      <w:pPr>
+        <w:pStyle w:val="Titre2"/>
+      </w:pPr>
+      <w:r>
+        <w:t>Schéma et Arborescence</w:t>
+      </w:r>
+    </w:p>
     <w:p>
       <w:pPr>
         <w:pStyle w:val="Titre1"/>
         <w:sectPr>
-          <w:pgSz w:w="16838" w:h="11906" w:orient="landscape"/>
+          <w:pgSz w:w="23820" w:h="16840" w:orient="landscape"/>
           <w:pgMar w:top="1417" w:right="1417" w:bottom="1417" w:left="1417" w:header="708" w:footer="708" w:gutter="0"/>
           <w:pgNumType w:start="0"/>
           <w:cols w:space="708"/>
@@ -790,32 +941,11 @@
     </w:p>
     <w:p>
       <w:pPr>
-        <w:pStyle w:val="Titre1"/>
+        <w:pStyle w:val="Titre3"/>
       </w:pPr>
       <w:r>
         <w:lastRenderedPageBreak/>
-        <w:t>Détail</w:t>
-      </w:r>
-    </w:p>
-    <w:p/>
-    <w:p>
-      <w:r>
-        <w:t>Comme nous pouvons le constater, il existe trois principaux MVC dans l’application LeBaluchon.</w:t>
-      </w:r>
-    </w:p>
-    <w:p/>
-    <w:p>
-      <w:r>
-        <w:t>Nous allons regarder en détail chacun d’entre eux.</w:t>
-      </w:r>
-    </w:p>
-    <w:p/>
-    <w:p>
-      <w:pPr>
-        <w:pStyle w:val="Titre2"/>
-      </w:pPr>
-      <w:r>
-        <w:t>1 – MVC Exchange</w:t>
+        <w:t>MVC Exchange</w:t>
       </w:r>
     </w:p>
     <w:p/>
@@ -838,7 +968,32 @@
         <w:t>il</w:t>
       </w:r>
       <w:r>
-        <w:t xml:space="preserve"> se voit afficher le taux de change EUR vers USD, et vice versa.</w:t>
+        <w:t xml:space="preserve"> se voit afficher le taux de change EUR vers USD, et vice</w:t>
+      </w:r>
+      <w:r>
+        <w:t>-</w:t>
+      </w:r>
+      <w:r>
+        <w:t>versa</w:t>
+      </w:r>
+      <w:r>
+        <w:t xml:space="preserve"> (le Contrôleur demande au model le taux, via son </w:t>
+      </w:r>
+      <w:proofErr w:type="spellStart"/>
+      <w:proofErr w:type="gramStart"/>
+      <w:r>
+        <w:t>viewDidLoad</w:t>
+      </w:r>
+      <w:proofErr w:type="spellEnd"/>
+      <w:r>
+        <w:t>(</w:t>
+      </w:r>
+      <w:proofErr w:type="gramEnd"/>
+      <w:r>
+        <w:t>))</w:t>
+      </w:r>
+      <w:r>
+        <w:t>.</w:t>
       </w:r>
     </w:p>
     <w:p/>
@@ -867,7 +1022,13 @@
         <w:t>A</w:t>
       </w:r>
       <w:r>
-        <w:t>ction.</w:t>
+        <w:t>ction</w:t>
+      </w:r>
+      <w:r>
+        <w:t xml:space="preserve"> qui correspond à l’appui de ce bouton</w:t>
+      </w:r>
+      <w:r>
+        <w:t>.</w:t>
       </w:r>
     </w:p>
     <w:p>
@@ -890,7 +1051,27 @@
     <w:p/>
     <w:p>
       <w:r>
-        <w:t xml:space="preserve">ExchangeService va alors lancer l’appel API grâce à ses fichiers de supports tels que APIKeys (contenant les clés API) et ExchangeResponse (qui contient le format JSON du résultat que l’on </w:t>
+        <w:t xml:space="preserve">Comme pour les autres MVC, </w:t>
+      </w:r>
+      <w:proofErr w:type="spellStart"/>
+      <w:r>
+        <w:t>ExchangeService</w:t>
+      </w:r>
+      <w:proofErr w:type="spellEnd"/>
+      <w:r>
+        <w:t xml:space="preserve"> va alors lancer l’appel API grâce à ses fichiers de supports tels que APIKeys</w:t>
+      </w:r>
+      <w:r>
+        <w:t xml:space="preserve">, où il va aller chercher sa clé API (fixer.io) </w:t>
+      </w:r>
+      <w:r>
+        <w:t>et ExchangeResponse</w:t>
+      </w:r>
+      <w:r>
+        <w:t xml:space="preserve">, </w:t>
+      </w:r>
+      <w:r>
+        <w:t xml:space="preserve">qui contient le format JSON du résultat que l’on </w:t>
       </w:r>
       <w:r>
         <w:t>attend</w:t>
@@ -899,7 +1080,7 @@
         <w:t>, nécessaire pour la réception de celui-ci</w:t>
       </w:r>
       <w:r>
-        <w:t>).</w:t>
+        <w:t>.</w:t>
       </w:r>
     </w:p>
     <w:p/>
@@ -908,7 +1089,13 @@
         <w:t xml:space="preserve">Une fois </w:t>
       </w:r>
       <w:r>
-        <w:t>le résultat obtenu, le Model l’envoi au Contrôleur via un callback.</w:t>
+        <w:t>le résultat obtenu, le Model l’envoi</w:t>
+      </w:r>
+      <w:r>
+        <w:t>e</w:t>
+      </w:r>
+      <w:r>
+        <w:t xml:space="preserve"> au Contrôleur via un callback.</w:t>
       </w:r>
     </w:p>
     <w:p>
@@ -944,11 +1131,11 @@
     </w:p>
     <w:p>
       <w:pPr>
-        <w:pStyle w:val="Titre2"/>
+        <w:pStyle w:val="Titre3"/>
       </w:pPr>
       <w:r>
         <w:lastRenderedPageBreak/>
-        <w:t>2 – MVC Traduction</w:t>
+        <w:t>MVC Traduction</w:t>
       </w:r>
     </w:p>
     <w:p/>
@@ -983,19 +1170,36 @@
     </w:p>
     <w:p>
       <w:r>
-        <w:t>Pour se faire,</w:t>
-      </w:r>
-      <w:r>
-        <w:t xml:space="preserve"> comme pour les autres MVC,</w:t>
-      </w:r>
-      <w:r>
-        <w:t xml:space="preserve"> il disposera du fichier APIKeys pour </w:t>
+        <w:t>Il</w:t>
+      </w:r>
+      <w:r>
+        <w:t xml:space="preserve"> disposera du fichier APIKeys pour </w:t>
       </w:r>
       <w:r>
         <w:t>s</w:t>
       </w:r>
       <w:r>
-        <w:t>a clé API et du fichier TraductionResponse afin d’assurer la bonne réception du JSON</w:t>
+        <w:t xml:space="preserve">a clé API </w:t>
+      </w:r>
+      <w:r>
+        <w:t>(</w:t>
+      </w:r>
+      <w:r>
+        <w:t>Google Traduction</w:t>
+      </w:r>
+      <w:r>
+        <w:t xml:space="preserve">) </w:t>
+      </w:r>
+      <w:r>
+        <w:t xml:space="preserve">et du fichier </w:t>
+      </w:r>
+      <w:proofErr w:type="spellStart"/>
+      <w:r>
+        <w:t>TraductionResponse</w:t>
+      </w:r>
+      <w:proofErr w:type="spellEnd"/>
+      <w:r>
+        <w:t xml:space="preserve"> afin d’assurer la bonne réception du JSON</w:t>
       </w:r>
       <w:r>
         <w:t>.</w:t>
@@ -1007,7 +1211,10 @@
         <w:t xml:space="preserve">La traduction étant obtenue, le Model </w:t>
       </w:r>
       <w:r>
-        <w:t>le renvoi</w:t>
+        <w:t>l’envoi</w:t>
+      </w:r>
+      <w:r>
+        <w:t>e</w:t>
       </w:r>
       <w:r>
         <w:t xml:space="preserve"> au Contrôleur</w:t>
@@ -1020,6 +1227,143 @@
       </w:r>
       <w:r>
         <w:t>à un Outlet, la traduction que l’utilisateur a initialement demandée.</w:t>
+      </w:r>
+    </w:p>
+    <w:p/>
+    <w:p>
+      <w:pPr>
+        <w:pStyle w:val="Titre3"/>
+      </w:pPr>
+      <w:r>
+        <w:t>MVC Météo</w:t>
+      </w:r>
+    </w:p>
+    <w:p/>
+    <w:p>
+      <w:r>
+        <w:t>À</w:t>
+      </w:r>
+      <w:r>
+        <w:t xml:space="preserve"> son arrivée sur l’onglet Météo, l’utilisateur se voit normalement afficher la météo de Paris ainsi que </w:t>
+      </w:r>
+      <w:r>
+        <w:t xml:space="preserve">de </w:t>
+      </w:r>
+      <w:r>
+        <w:t>New</w:t>
+      </w:r>
+      <w:r>
+        <w:t xml:space="preserve"> </w:t>
+      </w:r>
+      <w:r>
+        <w:t>York</w:t>
+      </w:r>
+      <w:r>
+        <w:t>.</w:t>
+      </w:r>
+    </w:p>
+    <w:p>
+      <w:r>
+        <w:t>Le bouton WEATHER lui permet de rafraîchir les données.</w:t>
+      </w:r>
+    </w:p>
+    <w:p/>
+    <w:p>
+      <w:r>
+        <w:t xml:space="preserve">Comme pour les autres MVC, le principe </w:t>
+      </w:r>
+      <w:r>
+        <w:t>reste</w:t>
+      </w:r>
+      <w:r>
+        <w:t xml:space="preserve"> le même.</w:t>
+      </w:r>
+    </w:p>
+    <w:p>
+      <w:r>
+        <w:t>Le bouton WEATHER déclenche l’Action qui demandera au Contrôleur (WeatherVC) la nouvelle météo.</w:t>
+      </w:r>
+    </w:p>
+    <w:p>
+      <w:r>
+        <w:t>Le contrôleur demandera au Model (WeatherService) qui réalisera l’appel API afin d’obtenir la météo la plus récente.</w:t>
+      </w:r>
+    </w:p>
+    <w:p>
+      <w:r>
+        <w:t>Il s’appuiera de ses fichiers APIKeys et Weather</w:t>
+      </w:r>
+      <w:r>
+        <w:t>Response</w:t>
+      </w:r>
+      <w:r>
+        <w:t xml:space="preserve"> pour chercher sa clé API</w:t>
+      </w:r>
+      <w:r>
+        <w:t xml:space="preserve"> (</w:t>
+      </w:r>
+      <w:proofErr w:type="spellStart"/>
+      <w:r>
+        <w:t>OpenWeatherMap</w:t>
+      </w:r>
+      <w:proofErr w:type="spellEnd"/>
+      <w:r>
+        <w:t>)</w:t>
+      </w:r>
+      <w:r>
+        <w:t xml:space="preserve"> ainsi que le bon format du fichier JSON qu’il s’apprête à recevoir.</w:t>
+      </w:r>
+    </w:p>
+    <w:p/>
+    <w:p>
+      <w:r>
+        <w:t>Une fois les données reçues, le Model, grâce au callback, envoie la réponse au Contrôleur qui modifie la Vue grâce aux Outlets qui afficheront la météo à l’utilisateur.</w:t>
+      </w:r>
+    </w:p>
+    <w:p>
+      <w:r>
+        <w:br w:type="page"/>
+      </w:r>
+    </w:p>
+    <w:p>
+      <w:pPr>
+        <w:pStyle w:val="Titre1"/>
+      </w:pPr>
+      <w:r>
+        <w:lastRenderedPageBreak/>
+        <w:t>Les tests unitaires</w:t>
+      </w:r>
+    </w:p>
+    <w:p/>
+    <w:p>
+      <w:r>
+        <w:t xml:space="preserve">Ce ne sont pas à proprement parler de MVC complets, ils ne disposent ni de Contrôleurs, ni de </w:t>
+      </w:r>
+      <w:r>
+        <w:t>V</w:t>
+      </w:r>
+      <w:r>
+        <w:t>ues.</w:t>
+      </w:r>
+    </w:p>
+    <w:p>
+      <w:r>
+        <w:t xml:space="preserve">Cependant, ils restent assimilables à des Model </w:t>
+      </w:r>
+      <w:r>
+        <w:t>et il est nécessaire</w:t>
+      </w:r>
+      <w:r>
+        <w:t xml:space="preserve"> </w:t>
+      </w:r>
+      <w:r>
+        <w:t>qu</w:t>
+      </w:r>
+      <w:r>
+        <w:t>e l’on</w:t>
+      </w:r>
+      <w:r>
+        <w:t xml:space="preserve"> s’y intéresse.</w:t>
       </w:r>
     </w:p>
     <w:p/>
@@ -1028,16 +1372,272 @@
         <w:pStyle w:val="Titre2"/>
       </w:pPr>
       <w:r>
-        <w:t>3 – MVC Météo</w:t>
-      </w:r>
-    </w:p>
-    <w:p/>
-    <w:p>
-      <w:r>
-        <w:t xml:space="preserve">A son arrivée sur l’onglet Météo, l’utilisateur se voit normalement afficher la météo de Paris ainsi que </w:t>
-      </w:r>
-      <w:r>
-        <w:t>New-York</w:t>
+        <w:t>Arborescence</w:t>
+      </w:r>
+    </w:p>
+    <w:p/>
+    <w:p>
+      <w:pPr>
+        <w:jc w:val="center"/>
+      </w:pPr>
+      <w:r>
+        <w:rPr>
+          <w:noProof/>
+        </w:rPr>
+        <w:drawing>
+          <wp:inline distT="0" distB="0" distL="0" distR="0" wp14:anchorId="23A34BF0" wp14:editId="6A1CCA45">
+            <wp:extent cx="2346690" cy="2280065"/>
+            <wp:effectExtent l="0" t="0" r="3175" b="6350"/>
+            <wp:docPr id="7" name="Image 7" descr="Une image contenant texte&#10;&#10;Description générée automatiquement"/>
+            <wp:cNvGraphicFramePr>
+              <a:graphicFrameLocks xmlns:a="http://schemas.openxmlformats.org/drawingml/2006/main" noChangeAspect="1"/>
+            </wp:cNvGraphicFramePr>
+            <a:graphic xmlns:a="http://schemas.openxmlformats.org/drawingml/2006/main">
+              <a:graphicData uri="http://schemas.openxmlformats.org/drawingml/2006/picture">
+                <pic:pic xmlns:pic="http://schemas.openxmlformats.org/drawingml/2006/picture">
+                  <pic:nvPicPr>
+                    <pic:cNvPr id="7" name="Image 7" descr="Une image contenant texte&#10;&#10;Description générée automatiquement"/>
+                    <pic:cNvPicPr/>
+                  </pic:nvPicPr>
+                  <pic:blipFill>
+                    <a:blip r:embed="rId10">
+                      <a:extLst>
+                        <a:ext uri="{28A0092B-C50C-407E-A947-70E740481C1C}">
+                          <a14:useLocalDpi xmlns:a14="http://schemas.microsoft.com/office/drawing/2010/main" val="0"/>
+                        </a:ext>
+                      </a:extLst>
+                    </a:blip>
+                    <a:stretch>
+                      <a:fillRect/>
+                    </a:stretch>
+                  </pic:blipFill>
+                  <pic:spPr>
+                    <a:xfrm>
+                      <a:off x="0" y="0"/>
+                      <a:ext cx="2355562" cy="2288686"/>
+                    </a:xfrm>
+                    <a:prstGeom prst="rect">
+                      <a:avLst/>
+                    </a:prstGeom>
+                  </pic:spPr>
+                </pic:pic>
+              </a:graphicData>
+            </a:graphic>
+          </wp:inline>
+        </w:drawing>
+      </w:r>
+    </w:p>
+    <w:p/>
+    <w:p/>
+    <w:p>
+      <w:pPr>
+        <w:pStyle w:val="Titre2"/>
+      </w:pPr>
+      <w:r>
+        <w:t>Schéma</w:t>
+      </w:r>
+    </w:p>
+    <w:p/>
+    <w:p>
+      <w:pPr>
+        <w:jc w:val="center"/>
+      </w:pPr>
+      <w:r>
+        <w:rPr>
+          <w:noProof/>
+        </w:rPr>
+        <w:drawing>
+          <wp:inline distT="0" distB="0" distL="0" distR="0" wp14:anchorId="706021AE" wp14:editId="2AE7DB25">
+            <wp:extent cx="5760720" cy="2226945"/>
+            <wp:effectExtent l="0" t="0" r="5080" b="0"/>
+            <wp:docPr id="8" name="Image 8"/>
+            <wp:cNvGraphicFramePr>
+              <a:graphicFrameLocks xmlns:a="http://schemas.openxmlformats.org/drawingml/2006/main" noChangeAspect="1"/>
+            </wp:cNvGraphicFramePr>
+            <a:graphic xmlns:a="http://schemas.openxmlformats.org/drawingml/2006/main">
+              <a:graphicData uri="http://schemas.openxmlformats.org/drawingml/2006/picture">
+                <pic:pic xmlns:pic="http://schemas.openxmlformats.org/drawingml/2006/picture">
+                  <pic:nvPicPr>
+                    <pic:cNvPr id="8" name="Image 8"/>
+                    <pic:cNvPicPr/>
+                  </pic:nvPicPr>
+                  <pic:blipFill>
+                    <a:blip r:embed="rId11">
+                      <a:extLst>
+                        <a:ext uri="{28A0092B-C50C-407E-A947-70E740481C1C}">
+                          <a14:useLocalDpi xmlns:a14="http://schemas.microsoft.com/office/drawing/2010/main" val="0"/>
+                        </a:ext>
+                      </a:extLst>
+                    </a:blip>
+                    <a:stretch>
+                      <a:fillRect/>
+                    </a:stretch>
+                  </pic:blipFill>
+                  <pic:spPr>
+                    <a:xfrm>
+                      <a:off x="0" y="0"/>
+                      <a:ext cx="5760720" cy="2226945"/>
+                    </a:xfrm>
+                    <a:prstGeom prst="rect">
+                      <a:avLst/>
+                    </a:prstGeom>
+                  </pic:spPr>
+                </pic:pic>
+              </a:graphicData>
+            </a:graphic>
+          </wp:inline>
+        </w:drawing>
+      </w:r>
+    </w:p>
+    <w:p>
+      <w:r>
+        <w:br w:type="page"/>
+      </w:r>
+    </w:p>
+    <w:p>
+      <w:pPr>
+        <w:pStyle w:val="Titre2"/>
+      </w:pPr>
+      <w:r>
+        <w:lastRenderedPageBreak/>
+        <w:t>Détails</w:t>
+      </w:r>
+    </w:p>
+    <w:p/>
+    <w:p>
+      <w:r>
+        <w:t xml:space="preserve">Chaque fonctionnalité a son dossier associé, composé des fichiers TestCases (les tests), FakeResponseDataError (que l’on va utiliser pour nos tests) et les </w:t>
+      </w:r>
+      <w:proofErr w:type="gramStart"/>
+      <w:r>
+        <w:t>fichiers .json</w:t>
+      </w:r>
+      <w:proofErr w:type="gramEnd"/>
+      <w:r>
+        <w:t xml:space="preserve"> (</w:t>
+      </w:r>
+      <w:r>
+        <w:t>où se trouve le résultat d’un appel que FakeResponseDataError récupèrera pour alimenter le paramètre Data</w:t>
+      </w:r>
+      <w:r>
+        <w:t>).</w:t>
+      </w:r>
+    </w:p>
+    <w:p/>
+    <w:p>
+      <w:r>
+        <w:t>Lorsqu’on réalise des tests unitaires dans une application iOS, nous ne pouvons pas nous permettre de dépendre de la qualité du réseau et ainsi, d’attendre que les réponses arrivent.</w:t>
+      </w:r>
+    </w:p>
+    <w:p/>
+    <w:p>
+      <w:r>
+        <w:t>Pour cela, il nous faut lancer les appels API mais sans vraiment les lancer.</w:t>
+      </w:r>
+    </w:p>
+    <w:p>
+      <w:r>
+        <w:t>C’est-à-dire qu’on va intercepter le lancement qui normalement est assuré par la méthode dataTask d’URLSession.</w:t>
+      </w:r>
+    </w:p>
+    <w:p/>
+    <w:p>
+      <w:r>
+        <w:t>MockURLProtocol est là pour ça, c’est lui qui va se charger de l’appel et faire en sorte qu’il ne se lance jamais.</w:t>
+      </w:r>
+    </w:p>
+    <w:p>
+      <w:r>
+        <w:t>Pour cela, nous allons lui fournir les paramètres Data, Response et Error, qui normalement sont réceptionné</w:t>
+      </w:r>
+      <w:r>
+        <w:t>s</w:t>
+      </w:r>
+      <w:r>
+        <w:t xml:space="preserve"> à la suite d’un appel.</w:t>
+      </w:r>
+    </w:p>
+    <w:p/>
+    <w:p>
+      <w:pPr>
+        <w:pStyle w:val="Titre2"/>
+      </w:pPr>
+      <w:r>
+        <w:t>Déroulement des tests unitaires</w:t>
+      </w:r>
+    </w:p>
+    <w:p/>
+    <w:p>
+      <w:r>
+        <w:t xml:space="preserve">Tout d’abord, </w:t>
+      </w:r>
+      <w:r>
+        <w:t>on rédige notre test en prenant soin de laisser la main à notre MockURLProtocol, chargé d’intercepter l’appel.</w:t>
+      </w:r>
+    </w:p>
+    <w:p/>
+    <w:p>
+      <w:r>
+        <w:t xml:space="preserve">Ensuite, on </w:t>
+      </w:r>
+      <w:r>
+        <w:t>fournit</w:t>
+      </w:r>
+      <w:r>
+        <w:t xml:space="preserve"> les réponses souhaitées à notre MockURLProtocol par le moyen du Handler (qui contient </w:t>
+      </w:r>
+      <w:r>
+        <w:t>R</w:t>
+      </w:r>
+      <w:r>
+        <w:t xml:space="preserve">esponse, </w:t>
+      </w:r>
+      <w:r>
+        <w:t>D</w:t>
+      </w:r>
+      <w:r>
+        <w:t xml:space="preserve">ata et </w:t>
+      </w:r>
+      <w:r>
+        <w:t>E</w:t>
+      </w:r>
+      <w:r>
+        <w:t>rror).</w:t>
+      </w:r>
+    </w:p>
+    <w:p/>
+    <w:p>
+      <w:r>
+        <w:t xml:space="preserve">Donc si par exemple on veut tester le cas </w:t>
+      </w:r>
+      <w:r>
+        <w:t>où</w:t>
+      </w:r>
+      <w:r>
+        <w:t xml:space="preserve"> un appel se déroule </w:t>
+      </w:r>
+      <w:r>
+        <w:t>sans encombre</w:t>
+      </w:r>
+      <w:r>
+        <w:t>, on indiquera à notre Handler une réponse valide, des bonnes données et aucune erreur.</w:t>
+      </w:r>
+    </w:p>
+    <w:p>
+      <w:r>
+        <w:t>Ces éléments sont contenus dans les fichiers FakeResponseDataError et pour le cas des data, ils iront les chercher dans les fichiers .json.</w:t>
+      </w:r>
+    </w:p>
+    <w:p/>
+    <w:p>
+      <w:r>
+        <w:t xml:space="preserve">Via notre SessionFake, on lance l’appel API des </w:t>
+      </w:r>
+      <w:r>
+        <w:t>M</w:t>
+      </w:r>
+      <w:r>
+        <w:t>odel avec les fichiers Service</w:t>
       </w:r>
       <w:r>
         <w:t>.</w:t>
@@ -1045,36 +1645,23 @@
     </w:p>
     <w:p>
       <w:r>
-        <w:t>Le bouton WEATHER lui permet de rafraîchir les données.</w:t>
-      </w:r>
-    </w:p>
-    <w:p/>
-    <w:p>
-      <w:r>
-        <w:t>Comme pour les autres MVC, le principe est le même.</w:t>
-      </w:r>
-    </w:p>
-    <w:p>
-      <w:r>
-        <w:t>Le bouton WEATHER déclenche l’Action qui demandera au Contrôleur (WeatherVC) la nouvelle météo.</w:t>
-      </w:r>
-    </w:p>
-    <w:p>
-      <w:r>
-        <w:t>Le contrôleur demandera au Model (WeatherService) qui réalisera l’appel API afin d’obtenir la météo la plus récente.</w:t>
-      </w:r>
-    </w:p>
-    <w:p>
-      <w:r>
-        <w:t>Il s’appuiera de ses fichiers APIKeys et WeatherService pour chercher sa clé API ainsi que le bon format du fichier JSON qu’il s’apprête à recevoir.</w:t>
-      </w:r>
-    </w:p>
-    <w:p/>
-    <w:p>
-      <w:r>
-        <w:t>Une fois les données reçues, le Model, grâce au callback, envoie la réponse au Contrôleur qui modifie la Vue grâce aux Outlets qui afficheront la météo à l’utilisateur.</w:t>
-      </w:r>
-    </w:p>
+        <w:t xml:space="preserve">Grâce à MockURLProtocol, l’appel n’a pas lieu et à la place, </w:t>
+      </w:r>
+      <w:r>
+        <w:t xml:space="preserve">il </w:t>
+      </w:r>
+      <w:r>
+        <w:t>va transmettre le Handler à la fonction qui gère l’appel, et celle-ci va s’</w:t>
+      </w:r>
+      <w:r>
+        <w:t>exécuter</w:t>
+      </w:r>
+      <w:r>
+        <w:t xml:space="preserve"> normalement.</w:t>
+      </w:r>
+    </w:p>
+    <w:p/>
+    <w:p/>
     <w:p/>
     <w:sectPr>
       <w:pgSz w:w="11906" w:h="16838"/>
@@ -1566,6 +2153,26 @@
       <w:szCs w:val="26"/>
     </w:rPr>
   </w:style>
+  <w:style w:type="paragraph" w:styleId="Titre3">
+    <w:name w:val="heading 3"/>
+    <w:basedOn w:val="Normal"/>
+    <w:next w:val="Normal"/>
+    <w:link w:val="Titre3Car"/>
+    <w:uiPriority w:val="9"/>
+    <w:unhideWhenUsed/>
+    <w:qFormat/>
+    <w:rsid w:val="002F2B9E"/>
+    <w:pPr>
+      <w:keepNext/>
+      <w:keepLines/>
+      <w:spacing w:before="40"/>
+      <w:outlineLvl w:val="2"/>
+    </w:pPr>
+    <w:rPr>
+      <w:rFonts w:asciiTheme="majorHAnsi" w:eastAsiaTheme="majorEastAsia" w:hAnsiTheme="majorHAnsi" w:cstheme="majorBidi"/>
+      <w:color w:val="1F3763" w:themeColor="accent1" w:themeShade="7F"/>
+    </w:rPr>
+  </w:style>
   <w:style w:type="character" w:default="1" w:styleId="Policepardfaut">
     <w:name w:val="Default Paragraph Font"/>
     <w:uiPriority w:val="1"/>
@@ -1689,6 +2296,17 @@
       <w:color w:val="2F5496" w:themeColor="accent1" w:themeShade="BF"/>
       <w:sz w:val="26"/>
       <w:szCs w:val="26"/>
+    </w:rPr>
+  </w:style>
+  <w:style w:type="character" w:customStyle="1" w:styleId="Titre3Car">
+    <w:name w:val="Titre 3 Car"/>
+    <w:basedOn w:val="Policepardfaut"/>
+    <w:link w:val="Titre3"/>
+    <w:uiPriority w:val="9"/>
+    <w:rsid w:val="002F2B9E"/>
+    <w:rPr>
+      <w:rFonts w:asciiTheme="majorHAnsi" w:eastAsiaTheme="majorEastAsia" w:hAnsiTheme="majorHAnsi" w:cstheme="majorBidi"/>
+      <w:color w:val="1F3763" w:themeColor="accent1" w:themeShade="7F"/>
     </w:rPr>
   </w:style>
 </w:styles>

</xml_diff>

<commit_message>
Corrections de petites erreurs.
</commit_message>
<xml_diff>
--- a/Horn_Mickael_2_MVC_102022.docx
+++ b/Horn_Mickael_2_MVC_102022.docx
@@ -1053,13 +1053,8 @@
       <w:r>
         <w:t xml:space="preserve">Comme pour les autres MVC, </w:t>
       </w:r>
-      <w:proofErr w:type="spellStart"/>
-      <w:r>
-        <w:t>ExchangeService</w:t>
-      </w:r>
-      <w:proofErr w:type="spellEnd"/>
-      <w:r>
-        <w:t xml:space="preserve"> va alors lancer l’appel API grâce à ses fichiers de supports tels que APIKeys</w:t>
+      <w:r>
+        <w:t>ExchangeService va alors lancer l’appel API grâce à ses fichiers de supports tels que APIKeys</w:t>
       </w:r>
       <w:r>
         <w:t xml:space="preserve">, où il va aller chercher sa clé API (fixer.io) </w:t>
@@ -1165,12 +1160,32 @@
     <w:p/>
     <w:p>
       <w:r>
-        <w:t>Le Contrôleur réceptionne l’Action et l’envoie au Model (TraductionService) qui va réaliser l’appel API.</w:t>
-      </w:r>
-    </w:p>
-    <w:p>
-      <w:r>
-        <w:t>Il</w:t>
+        <w:t>Le Contrôleur réceptionne l’Action et l’envoie au Model (</w:t>
+      </w:r>
+      <w:proofErr w:type="spellStart"/>
+      <w:r>
+        <w:t>TraductionService</w:t>
+      </w:r>
+      <w:proofErr w:type="spellEnd"/>
+      <w:r>
+        <w:t>)</w:t>
+      </w:r>
+      <w:r>
+        <w:t>.</w:t>
+      </w:r>
+    </w:p>
+    <w:p/>
+    <w:p>
+      <w:r>
+        <w:t>Comme cité dans le précédent point, la même logique est appliquée ici.</w:t>
+      </w:r>
+    </w:p>
+    <w:p>
+      <w:r>
+        <w:t>Le Model va réaliser l’appel API ou i</w:t>
+      </w:r>
+      <w:r>
+        <w:t>l</w:t>
       </w:r>
       <w:r>
         <w:t xml:space="preserve"> disposera du fichier APIKeys pour </w:t>
@@ -1262,6 +1277,7 @@
         <w:t>.</w:t>
       </w:r>
     </w:p>
+    <w:p/>
     <w:p>
       <w:r>
         <w:t>Le bouton WEATHER lui permet de rafraîchir les données.</w:t>
@@ -1270,18 +1286,10 @@
     <w:p/>
     <w:p>
       <w:r>
-        <w:t xml:space="preserve">Comme pour les autres MVC, le principe </w:t>
-      </w:r>
-      <w:r>
-        <w:t>reste</w:t>
-      </w:r>
-      <w:r>
-        <w:t xml:space="preserve"> le même.</w:t>
-      </w:r>
-    </w:p>
-    <w:p>
-      <w:r>
-        <w:t>Le bouton WEATHER déclenche l’Action qui demandera au Contrôleur (WeatherVC) la nouvelle météo.</w:t>
+        <w:t>Ce bouton</w:t>
+      </w:r>
+      <w:r>
+        <w:t xml:space="preserve"> déclenche l’Action qui demandera au Contrôleur (WeatherVC) la nouvelle météo.</w:t>
       </w:r>
     </w:p>
     <w:p>
@@ -1289,13 +1297,30 @@
         <w:t>Le contrôleur demandera au Model (WeatherService) qui réalisera l’appel API afin d’obtenir la météo la plus récente.</w:t>
       </w:r>
     </w:p>
-    <w:p>
-      <w:r>
-        <w:t>Il s’appuiera de ses fichiers APIKeys et Weather</w:t>
+    <w:p/>
+    <w:p>
+      <w:r>
+        <w:t xml:space="preserve">Une fois n’est pas coutume, le Model réalise l’appel API, s’appuie sur </w:t>
+      </w:r>
+      <w:r>
+        <w:t xml:space="preserve">ses fichiers </w:t>
+      </w:r>
+      <w:proofErr w:type="spellStart"/>
+      <w:r>
+        <w:t>APIKeys</w:t>
+      </w:r>
+      <w:proofErr w:type="spellEnd"/>
+      <w:r>
+        <w:t xml:space="preserve"> et </w:t>
+      </w:r>
+      <w:proofErr w:type="spellStart"/>
+      <w:r>
+        <w:t>Weather</w:t>
       </w:r>
       <w:r>
         <w:t>Response</w:t>
       </w:r>
+      <w:proofErr w:type="spellEnd"/>
       <w:r>
         <w:t xml:space="preserve"> pour chercher sa clé API</w:t>
       </w:r>
@@ -1637,7 +1662,16 @@
         <w:t>M</w:t>
       </w:r>
       <w:r>
-        <w:t>odel avec les fichiers Service</w:t>
+        <w:t xml:space="preserve">odel </w:t>
+      </w:r>
+      <w:r>
+        <w:t>(</w:t>
+      </w:r>
+      <w:r>
+        <w:t>les fichiers Service</w:t>
+      </w:r>
+      <w:r>
+        <w:t>)</w:t>
       </w:r>
       <w:r>
         <w:t>.</w:t>

</xml_diff>